<commit_message>
report fixed bombSM + txt
</commit_message>
<xml_diff>
--- a/Documentation/דוח מסכם סער.docx
+++ b/Documentation/דוח מסכם סער.docx
@@ -548,7 +548,7 @@
           <w:p>
             <w:pPr>
               <w:rPr>
-                <w:rFonts w:cs="David" w:hint="cs"/>
+                <w:rFonts w:cs="David"/>
                 <w:rtl/>
               </w:rPr>
             </w:pPr>
@@ -13133,7 +13133,7 @@
             <w:pPr>
               <w:spacing w:line="360" w:lineRule="auto"/>
               <w:rPr>
-                <w:rFonts w:cs="David" w:hint="cs"/>
+                <w:rFonts w:cs="David"/>
                 <w:rtl/>
               </w:rPr>
             </w:pPr>
@@ -13433,14 +13433,13 @@
       </w:pPr>
       <w:r>
         <w:rPr>
-          <w:rFonts w:cs="David"/>
           <w:rtl/>
         </w:rPr>
         <w:drawing>
-          <wp:inline distT="0" distB="0" distL="0" distR="0" wp14:anchorId="70E6CE89" wp14:editId="618E45D8">
+          <wp:inline distT="0" distB="0" distL="0" distR="0" wp14:anchorId="1E8720E4" wp14:editId="3C098457">
             <wp:extent cx="5607050" cy="3154045"/>
             <wp:effectExtent l="0" t="0" r="0" b="8255"/>
-            <wp:docPr id="5" name="Picture 5"/>
+            <wp:docPr id="2" name="Picture 2"/>
             <wp:cNvGraphicFramePr>
               <a:graphicFrameLocks xmlns:a="http://schemas.openxmlformats.org/drawingml/2006/main" noChangeAspect="1"/>
             </wp:cNvGraphicFramePr>
@@ -13562,6 +13561,7 @@
       <w:r>
         <w:rPr>
           <w:rFonts w:cs="David"/>
+          <w:noProof/>
           <w:rtl/>
         </w:rPr>
         <w:drawing>
@@ -13624,60 +13624,16 @@
     </w:p>
     <w:p>
       <w:pPr>
-        <w:spacing w:line="360" w:lineRule="auto"/>
-        <w:rPr>
-          <w:rFonts w:cs="David"/>
-          <w:rtl/>
-        </w:rPr>
-      </w:pPr>
-    </w:p>
-    <w:p>
-      <w:pPr>
-        <w:rPr>
-          <w:rFonts w:cs="David"/>
-          <w:rtl/>
-        </w:rPr>
-      </w:pPr>
-    </w:p>
-    <w:p>
-      <w:pPr>
-        <w:rPr>
-          <w:rFonts w:cs="David"/>
-          <w:rtl/>
-        </w:rPr>
-      </w:pPr>
-      <w:r>
-        <w:rPr>
-          <w:rFonts w:cs="David" w:hint="cs"/>
-          <w:rtl/>
-        </w:rPr>
-        <w:t xml:space="preserve">הערה: במצבי </w:t>
-      </w:r>
-      <w:r>
-        <w:rPr>
-          <w:rFonts w:cs="David"/>
-        </w:rPr>
-        <w:t xml:space="preserve">bumbFromObject </w:t>
-      </w:r>
-      <w:r>
-        <w:rPr>
-          <w:rFonts w:cs="David" w:hint="cs"/>
-          <w:rtl/>
-        </w:rPr>
-        <w:t xml:space="preserve"> השונים בהם השחקן מחליף כיוון תנועה, משהים את עדכון המיקום ל </w:t>
-      </w:r>
-      <w:r>
-        <w:rPr>
-          <w:rFonts w:cs="David"/>
-        </w:rPr>
-        <w:t>frame</w:t>
-      </w:r>
-      <w:r>
-        <w:rPr>
-          <w:rFonts w:cs="David" w:hint="cs"/>
-          <w:rtl/>
-        </w:rPr>
-        <w:t xml:space="preserve"> אחד.</w:t>
+        <w:bidi w:val="0"/>
+        <w:rPr>
+          <w:rtl/>
+        </w:rPr>
+      </w:pPr>
+      <w:r>
+        <w:rPr>
+          <w:rtl/>
+        </w:rPr>
+        <w:br w:type="page"/>
       </w:r>
     </w:p>
     <w:p/>
@@ -13878,7 +13834,14 @@
           <w:noProof/>
           <w:rtl/>
         </w:rPr>
-        <w:t>העיקריים -</w:t>
+        <w:t xml:space="preserve">העיקריים </w:t>
+      </w:r>
+      <w:r>
+        <w:rPr>
+          <w:noProof/>
+          <w:rtl/>
+        </w:rPr>
+        <w:t>–</w:t>
       </w:r>
       <w:bookmarkEnd w:id="24"/>
       <w:r>
@@ -13888,6 +13851,40 @@
           <w:rtl/>
         </w:rPr>
         <w:t xml:space="preserve"> </w:t>
+      </w:r>
+    </w:p>
+    <w:p>
+      <w:pPr>
+        <w:rPr>
+          <w:rtl/>
+        </w:rPr>
+      </w:pPr>
+    </w:p>
+    <w:p>
+      <w:pPr>
+        <w:rPr>
+          <w:rtl/>
+        </w:rPr>
+      </w:pPr>
+      <w:r>
+        <w:rPr>
+          <w:rFonts w:hint="cs"/>
+          <w:rtl/>
+        </w:rPr>
+        <w:t xml:space="preserve">נפרט עבור ציר </w:t>
+      </w:r>
+      <w:r>
+        <w:rPr>
+          <w:rFonts w:hint="cs"/>
+        </w:rPr>
+        <w:t>Y</w:t>
+      </w:r>
+      <w:r>
+        <w:rPr>
+          <w:rFonts w:hint="cs"/>
+          <w:rtl/>
+        </w:rPr>
+        <w:t>:</w:t>
       </w:r>
     </w:p>
     <w:tbl>
@@ -13898,9 +13895,9 @@
         <w:tblLook w:val="04A0" w:firstRow="1" w:lastRow="0" w:firstColumn="1" w:lastColumn="0" w:noHBand="0" w:noVBand="1"/>
       </w:tblPr>
       <w:tblGrid>
-        <w:gridCol w:w="1142"/>
-        <w:gridCol w:w="3690"/>
-        <w:gridCol w:w="3888"/>
+        <w:gridCol w:w="1963"/>
+        <w:gridCol w:w="3350"/>
+        <w:gridCol w:w="3507"/>
       </w:tblGrid>
       <w:tr>
         <w:tc>
@@ -14092,6 +14089,7 @@
             <w:pPr>
               <w:rPr>
                 <w:snapToGrid w:val="0"/>
+                <w:rtl/>
               </w:rPr>
             </w:pPr>
             <w:r>
@@ -14100,13 +14098,15 @@
                 <w:snapToGrid w:val="0"/>
                 <w:rtl/>
               </w:rPr>
-              <w:t xml:space="preserve">מאפסים את המונה </w:t>
-            </w:r>
-            <w:r>
-              <w:rPr>
+              <w:t>מצב</w:t>
+            </w:r>
+            <w:r>
+              <w:rPr>
+                <w:rFonts w:hint="cs"/>
                 <w:snapToGrid w:val="0"/>
-              </w:rPr>
-              <w:t>count</w:t>
+                <w:rtl/>
+              </w:rPr>
+              <w:t xml:space="preserve"> התחלתי ו</w:t>
             </w:r>
             <w:r>
               <w:rPr>
@@ -14114,27 +14114,31 @@
                 <w:snapToGrid w:val="0"/>
                 <w:rtl/>
               </w:rPr>
-              <w:t xml:space="preserve"> וממתינים לירידה באות השעון </w:t>
-            </w:r>
-            <w:r>
-              <w:rPr>
+              <w:t>נגיעה בקרקע.</w:t>
+            </w:r>
+          </w:p>
+          <w:p>
+            <w:pPr>
+              <w:rPr>
+                <w:rFonts w:hint="cs"/>
                 <w:snapToGrid w:val="0"/>
-              </w:rPr>
-              <w:t>Kbd_CLK</w:t>
-            </w:r>
+                <w:rtl/>
+              </w:rPr>
+            </w:pPr>
             <w:r>
               <w:rPr>
                 <w:rFonts w:hint="cs"/>
                 <w:snapToGrid w:val="0"/>
                 <w:rtl/>
               </w:rPr>
-              <w:t xml:space="preserve"> ובאות הנתונים </w:t>
-            </w:r>
-            <w:r>
-              <w:rPr>
+              <w:t xml:space="preserve">מאפסים מהירות בציר </w:t>
+            </w:r>
+            <w:r>
+              <w:rPr>
+                <w:rFonts w:hint="cs"/>
                 <w:snapToGrid w:val="0"/>
               </w:rPr>
-              <w:t>Kbd_DAT</w:t>
+              <w:t>Y</w:t>
             </w:r>
             <w:r>
               <w:rPr>
@@ -14189,7 +14193,7 @@
               <w:rPr>
                 <w:snapToGrid w:val="0"/>
               </w:rPr>
-              <w:t>LowClk</w:t>
+              <w:t>jump</w:t>
             </w:r>
             <w:r>
               <w:rPr>
@@ -14215,13 +14219,15 @@
                 <w:snapToGrid w:val="0"/>
                 <w:rtl/>
               </w:rPr>
-              <w:t xml:space="preserve"> ירידה בשעון</w:t>
-            </w:r>
-            <w:r>
-              <w:rPr>
+              <w:t xml:space="preserve"> </w:t>
+            </w:r>
+            <w:r>
+              <w:rPr>
+                <w:rFonts w:hint="cs"/>
                 <w:snapToGrid w:val="0"/>
-              </w:rPr>
-              <w:t xml:space="preserve"> Kbd_CLK</w:t>
+                <w:rtl/>
+              </w:rPr>
+              <w:t>חיווי ממתרגם המקלדת ש</w:t>
             </w:r>
             <w:r>
               <w:rPr>
@@ -14229,13 +14235,14 @@
                 <w:snapToGrid w:val="0"/>
                 <w:rtl/>
               </w:rPr>
-              <w:t xml:space="preserve"> וגם ירידה ב- </w:t>
-            </w:r>
-            <w:r>
-              <w:rPr>
+              <w:t xml:space="preserve">מקש </w:t>
+            </w:r>
+            <w:r>
+              <w:rPr>
+                <w:rFonts w:hint="cs"/>
                 <w:snapToGrid w:val="0"/>
               </w:rPr>
-              <w:t>Kbd_DAT</w:t>
+              <w:t>UP</w:t>
             </w:r>
             <w:r>
               <w:rPr>
@@ -14243,7 +14250,62 @@
                 <w:snapToGrid w:val="0"/>
                 <w:rtl/>
               </w:rPr>
-              <w:t xml:space="preserve"> (סימן שמתחיל להגיע תו חדש)</w:t>
+              <w:t xml:space="preserve"> לחוץ</w:t>
+            </w:r>
+            <w:r>
+              <w:rPr>
+                <w:rFonts w:hint="cs"/>
+                <w:snapToGrid w:val="0"/>
+                <w:rtl/>
+              </w:rPr>
+              <w:t>.</w:t>
+            </w:r>
+          </w:p>
+          <w:p>
+            <w:pPr>
+              <w:rPr>
+                <w:rFonts w:hint="cs"/>
+                <w:snapToGrid w:val="0"/>
+                <w:rtl/>
+              </w:rPr>
+            </w:pPr>
+            <w:r>
+              <w:rPr>
+                <w:rFonts w:hint="cs"/>
+                <w:snapToGrid w:val="0"/>
+                <w:rtl/>
+              </w:rPr>
+              <w:t xml:space="preserve">(במעבר </w:t>
+            </w:r>
+            <w:r>
+              <w:rPr>
+                <w:snapToGrid w:val="0"/>
+                <w:rtl/>
+              </w:rPr>
+              <w:t>–</w:t>
+            </w:r>
+            <w:r>
+              <w:rPr>
+                <w:rFonts w:hint="cs"/>
+                <w:snapToGrid w:val="0"/>
+                <w:rtl/>
+              </w:rPr>
+              <w:t xml:space="preserve"> מעדכנים את מהירות </w:t>
+            </w:r>
+            <w:r>
+              <w:rPr>
+                <w:rFonts w:hint="cs"/>
+                <w:snapToGrid w:val="0"/>
+              </w:rPr>
+              <w:t>Y</w:t>
+            </w:r>
+            <w:r>
+              <w:rPr>
+                <w:rFonts w:hint="cs"/>
+                <w:snapToGrid w:val="0"/>
+                <w:rtl/>
+              </w:rPr>
+              <w:t xml:space="preserve"> להיות המהירות שנקבעה לקפיצה)</w:t>
             </w:r>
           </w:p>
         </w:tc>
@@ -14258,9 +14320,20 @@
               <w:jc w:val="center"/>
               <w:rPr>
                 <w:snapToGrid w:val="0"/>
-                <w:rtl/>
               </w:rPr>
             </w:pPr>
+            <w:r>
+              <w:rPr>
+                <w:snapToGrid w:val="0"/>
+              </w:rPr>
+              <w:t>J</w:t>
+            </w:r>
+            <w:r>
+              <w:rPr>
+                <w:snapToGrid w:val="0"/>
+              </w:rPr>
+              <w:t>ump</w:t>
+            </w:r>
           </w:p>
         </w:tc>
         <w:tc>
@@ -14269,12 +14342,236 @@
           </w:tcPr>
           <w:p>
             <w:pPr>
-              <w:bidi w:val="0"/>
               <w:rPr>
                 <w:snapToGrid w:val="0"/>
-                <w:rtl/>
               </w:rPr>
             </w:pPr>
+            <w:r>
+              <w:rPr>
+                <w:rFonts w:hint="cs"/>
+                <w:snapToGrid w:val="0"/>
+                <w:rtl/>
+              </w:rPr>
+              <w:t>מצב בו מריו באוויר, ולא נוגע באובייקט.</w:t>
+            </w:r>
+          </w:p>
+          <w:p>
+            <w:pPr>
+              <w:rPr>
+                <w:snapToGrid w:val="0"/>
+              </w:rPr>
+            </w:pPr>
+          </w:p>
+          <w:p>
+            <w:pPr>
+              <w:rPr>
+                <w:snapToGrid w:val="0"/>
+              </w:rPr>
+            </w:pPr>
+            <w:r>
+              <w:rPr>
+                <w:rFonts w:hint="cs"/>
+                <w:snapToGrid w:val="0"/>
+                <w:rtl/>
+              </w:rPr>
+              <w:t xml:space="preserve">במצב זה מורידים את המהירות בציר </w:t>
+            </w:r>
+            <w:r>
+              <w:rPr>
+                <w:rFonts w:hint="cs"/>
+                <w:snapToGrid w:val="0"/>
+              </w:rPr>
+              <w:t>Y</w:t>
+            </w:r>
+            <w:r>
+              <w:rPr>
+                <w:rFonts w:hint="cs"/>
+                <w:snapToGrid w:val="0"/>
+                <w:rtl/>
+              </w:rPr>
+              <w:t xml:space="preserve"> לפי קבוע הכבידה שבחרנו </w:t>
+            </w:r>
+            <w:r>
+              <w:rPr>
+                <w:snapToGrid w:val="0"/>
+              </w:rPr>
+              <w:t>gravity</w:t>
+            </w:r>
+          </w:p>
+          <w:p>
+            <w:pPr>
+              <w:rPr>
+                <w:rFonts w:hint="cs"/>
+                <w:snapToGrid w:val="0"/>
+                <w:rtl/>
+              </w:rPr>
+            </w:pPr>
+            <w:r>
+              <w:rPr>
+                <w:rFonts w:hint="cs"/>
+                <w:snapToGrid w:val="0"/>
+                <w:rtl/>
+              </w:rPr>
+              <w:t>ומחכים עד להתנגשות עם אובייקט</w:t>
+            </w:r>
+          </w:p>
+          <w:p>
+            <w:pPr>
+              <w:rPr>
+                <w:snapToGrid w:val="0"/>
+                <w:rtl/>
+              </w:rPr>
+            </w:pPr>
+          </w:p>
+        </w:tc>
+        <w:tc>
+          <w:tcPr>
+            <w:tcW w:w="3888" w:type="dxa"/>
+          </w:tcPr>
+          <w:p>
+            <w:pPr>
+              <w:rPr>
+                <w:snapToGrid w:val="0"/>
+                <w:rtl/>
+              </w:rPr>
+            </w:pPr>
+            <w:r>
+              <w:rPr>
+                <w:rFonts w:hint="cs"/>
+                <w:snapToGrid w:val="0"/>
+                <w:rtl/>
+              </w:rPr>
+              <w:t xml:space="preserve">עוברים למצב </w:t>
+            </w:r>
+            <w:bookmarkStart w:id="25" w:name="_GoBack"/>
+            <w:bookmarkEnd w:id="25"/>
+          </w:p>
+        </w:tc>
+      </w:tr>
+      <w:tr>
+        <w:tc>
+          <w:tcPr>
+            <w:tcW w:w="1142" w:type="dxa"/>
+          </w:tcPr>
+          <w:p>
+            <w:pPr>
+              <w:jc w:val="center"/>
+              <w:rPr>
+                <w:snapToGrid w:val="0"/>
+                <w:rtl/>
+              </w:rPr>
+            </w:pPr>
+            <w:r>
+              <w:rPr>
+                <w:snapToGrid w:val="0"/>
+              </w:rPr>
+              <w:t>B</w:t>
+            </w:r>
+            <w:r>
+              <w:rPr>
+                <w:snapToGrid w:val="0"/>
+              </w:rPr>
+              <w:t>umpFromObject</w:t>
+            </w:r>
+          </w:p>
+        </w:tc>
+        <w:tc>
+          <w:tcPr>
+            <w:tcW w:w="3690" w:type="dxa"/>
+          </w:tcPr>
+          <w:p>
+            <w:pPr>
+              <w:rPr>
+                <w:snapToGrid w:val="0"/>
+                <w:rtl/>
+              </w:rPr>
+            </w:pPr>
+            <w:r>
+              <w:rPr>
+                <w:rFonts w:hint="cs"/>
+                <w:snapToGrid w:val="0"/>
+                <w:rtl/>
+              </w:rPr>
+              <w:t>מצב</w:t>
+            </w:r>
+            <w:r>
+              <w:rPr>
+                <w:rFonts w:hint="cs"/>
+                <w:snapToGrid w:val="0"/>
+                <w:rtl/>
+              </w:rPr>
+              <w:t xml:space="preserve"> מעבר בין מצב נגיעה באוביקט למצב</w:t>
+            </w:r>
+            <w:r>
+              <w:rPr>
+                <w:rFonts w:hint="cs"/>
+                <w:snapToGrid w:val="0"/>
+                <w:rtl/>
+              </w:rPr>
+              <w:t xml:space="preserve"> בו מריו </w:t>
+            </w:r>
+            <w:r>
+              <w:rPr>
+                <w:rFonts w:hint="cs"/>
+                <w:snapToGrid w:val="0"/>
+                <w:rtl/>
+              </w:rPr>
+              <w:t>באוויר</w:t>
+            </w:r>
+            <w:r>
+              <w:rPr>
+                <w:rFonts w:hint="cs"/>
+                <w:snapToGrid w:val="0"/>
+                <w:rtl/>
+              </w:rPr>
+              <w:t>.</w:t>
+            </w:r>
+          </w:p>
+          <w:p>
+            <w:pPr>
+              <w:rPr>
+                <w:snapToGrid w:val="0"/>
+                <w:rtl/>
+              </w:rPr>
+            </w:pPr>
+          </w:p>
+          <w:p>
+            <w:pPr>
+              <w:rPr>
+                <w:rFonts w:hint="cs"/>
+                <w:snapToGrid w:val="0"/>
+                <w:rtl/>
+              </w:rPr>
+            </w:pPr>
+            <w:r>
+              <w:rPr>
+                <w:rFonts w:hint="cs"/>
+                <w:snapToGrid w:val="0"/>
+                <w:rtl/>
+              </w:rPr>
+              <w:t xml:space="preserve">במצב זה מורידים את המהירות בציר </w:t>
+            </w:r>
+            <w:r>
+              <w:rPr>
+                <w:rFonts w:hint="cs"/>
+                <w:snapToGrid w:val="0"/>
+              </w:rPr>
+              <w:t>Y</w:t>
+            </w:r>
+            <w:r>
+              <w:rPr>
+                <w:rFonts w:hint="cs"/>
+                <w:snapToGrid w:val="0"/>
+                <w:rtl/>
+              </w:rPr>
+              <w:t xml:space="preserve"> לפי קבוע הכבידה שבחרנו </w:t>
+            </w:r>
+            <w:r>
+              <w:rPr>
+                <w:snapToGrid w:val="0"/>
+              </w:rPr>
+              <w:t>gravity</w:t>
+            </w:r>
           </w:p>
         </w:tc>
         <w:tc>
@@ -14304,6 +14601,12 @@
                 <w:rtl/>
               </w:rPr>
             </w:pPr>
+            <w:r>
+              <w:rPr>
+                <w:snapToGrid w:val="0"/>
+              </w:rPr>
+              <w:t>OnObject</w:t>
+            </w:r>
           </w:p>
         </w:tc>
         <w:tc>
@@ -14313,10 +14616,58 @@
           <w:p>
             <w:pPr>
               <w:rPr>
+                <w:rFonts w:hint="cs"/>
                 <w:snapToGrid w:val="0"/>
                 <w:rtl/>
               </w:rPr>
             </w:pPr>
+            <w:r>
+              <w:rPr>
+                <w:rFonts w:hint="cs"/>
+                <w:snapToGrid w:val="0"/>
+                <w:rtl/>
+              </w:rPr>
+              <w:t>מצב בו מריו עומד על אובייקט</w:t>
+            </w:r>
+            <w:r>
+              <w:rPr>
+                <w:rFonts w:hint="cs"/>
+                <w:snapToGrid w:val="0"/>
+                <w:rtl/>
+              </w:rPr>
+              <w:t>.</w:t>
+            </w:r>
+          </w:p>
+          <w:p>
+            <w:pPr>
+              <w:rPr>
+                <w:snapToGrid w:val="0"/>
+                <w:rtl/>
+              </w:rPr>
+            </w:pPr>
+            <w:r>
+              <w:rPr>
+                <w:rFonts w:hint="cs"/>
+                <w:snapToGrid w:val="0"/>
+                <w:rtl/>
+              </w:rPr>
+              <w:t>מהירות בציר ה-</w:t>
+            </w:r>
+            <w:r>
+              <w:rPr>
+                <w:rFonts w:hint="cs"/>
+                <w:snapToGrid w:val="0"/>
+              </w:rPr>
+              <w:t>Y</w:t>
+            </w:r>
+            <w:r>
+              <w:rPr>
+                <w:rFonts w:hint="cs"/>
+                <w:snapToGrid w:val="0"/>
+                <w:rtl/>
+              </w:rPr>
+              <w:t xml:space="preserve"> שלמריו הופכת להיות מהירות האובייקט.</w:t>
+            </w:r>
           </w:p>
         </w:tc>
         <w:tc>
@@ -14357,7 +14708,6 @@
               <w:bidi w:val="0"/>
               <w:rPr>
                 <w:snapToGrid w:val="0"/>
-                <w:rtl/>
               </w:rPr>
             </w:pPr>
           </w:p>
@@ -14376,48 +14726,6 @@
           </w:p>
         </w:tc>
       </w:tr>
-      <w:tr>
-        <w:tc>
-          <w:tcPr>
-            <w:tcW w:w="1142" w:type="dxa"/>
-          </w:tcPr>
-          <w:p>
-            <w:pPr>
-              <w:jc w:val="center"/>
-              <w:rPr>
-                <w:snapToGrid w:val="0"/>
-                <w:rtl/>
-              </w:rPr>
-            </w:pPr>
-          </w:p>
-        </w:tc>
-        <w:tc>
-          <w:tcPr>
-            <w:tcW w:w="3690" w:type="dxa"/>
-          </w:tcPr>
-          <w:p>
-            <w:pPr>
-              <w:bidi w:val="0"/>
-              <w:rPr>
-                <w:snapToGrid w:val="0"/>
-              </w:rPr>
-            </w:pPr>
-          </w:p>
-        </w:tc>
-        <w:tc>
-          <w:tcPr>
-            <w:tcW w:w="3888" w:type="dxa"/>
-          </w:tcPr>
-          <w:p>
-            <w:pPr>
-              <w:rPr>
-                <w:snapToGrid w:val="0"/>
-                <w:rtl/>
-              </w:rPr>
-            </w:pPr>
-          </w:p>
-        </w:tc>
-      </w:tr>
     </w:tbl>
     <w:p/>
     <w:p>
@@ -14609,7 +14917,7 @@
         </w:tabs>
         <w:ind w:left="1742" w:hanging="850"/>
       </w:pPr>
-      <w:bookmarkStart w:id="25" w:name="_Toc491067477"/>
+      <w:bookmarkStart w:id="26" w:name="_Toc491067477"/>
       <w:r>
         <w:rPr>
           <w:rFonts w:hint="cs"/>
@@ -14617,7 +14925,7 @@
         </w:rPr>
         <w:t>מסך(י) סימולציה</w:t>
       </w:r>
-      <w:bookmarkEnd w:id="25"/>
+      <w:bookmarkEnd w:id="26"/>
     </w:p>
     <w:p>
       <w:pPr>
@@ -14694,7 +15002,6 @@
           <w:highlight w:val="yellow"/>
           <w:rtl/>
         </w:rPr>
-        <w:lastRenderedPageBreak/>
         <w:t>שימו לב יש למלא חלק זה במהלך העבודה ולא לצאת ידי חובה אחרי שסיימתם</w:t>
       </w:r>
       <w:r>
@@ -14753,6 +15060,7 @@
           <w:noProof/>
           <w:rtl/>
         </w:rPr>
+        <w:lastRenderedPageBreak/>
         <w:drawing>
           <wp:inline distT="0" distB="0" distL="0" distR="0" wp14:anchorId="60615D15" wp14:editId="123CCA58">
             <wp:extent cx="5476875" cy="3838575"/>
@@ -14864,9 +15172,9 @@
       <w:pPr>
         <w:pStyle w:val="Heading2"/>
       </w:pPr>
-      <w:bookmarkStart w:id="26" w:name="_Toc490979690"/>
-      <w:bookmarkStart w:id="27" w:name="_Toc491067478"/>
-      <w:bookmarkEnd w:id="26"/>
+      <w:bookmarkStart w:id="27" w:name="_Toc490979690"/>
+      <w:bookmarkStart w:id="28" w:name="_Toc491067478"/>
+      <w:bookmarkEnd w:id="27"/>
       <w:r>
         <w:rPr>
           <w:rFonts w:hint="cs"/>
@@ -14884,7 +15192,7 @@
         </w:rPr>
         <w:t xml:space="preserve">  -  </w:t>
       </w:r>
-      <w:bookmarkEnd w:id="27"/>
+      <w:bookmarkEnd w:id="28"/>
       <w:r>
         <w:rPr>
           <w:rFonts w:hint="cs"/>
@@ -14892,8 +15200,6 @@
         </w:rPr>
         <w:t>איתמר רביב</w:t>
       </w:r>
-      <w:bookmarkStart w:id="28" w:name="_GoBack"/>
-      <w:bookmarkEnd w:id="28"/>
       <w:r>
         <w:rPr>
           <w:rFonts w:hint="cs"/>
@@ -15396,6 +15702,7 @@
                 <w:rFonts w:ascii="Arial Black" w:eastAsiaTheme="minorEastAsia"/>
                 <w:i/>
                 <w:iCs/>
+                <w:noProof/>
                 <w:color w:val="000000"/>
                 <w:sz w:val="44"/>
                 <w:szCs w:val="44"/>
@@ -17282,7 +17589,7 @@
             <w:noProof/>
             <w:rtl/>
           </w:rPr>
-          <w:t>16</w:t>
+          <w:t>15</w:t>
         </w:r>
         <w:r>
           <w:rPr>
@@ -20821,6 +21128,7 @@
     <w:lsdException w:name="HTML Sample" w:semiHidden="1" w:unhideWhenUsed="1"/>
     <w:lsdException w:name="HTML Typewriter" w:semiHidden="1" w:unhideWhenUsed="1"/>
     <w:lsdException w:name="HTML Variable" w:semiHidden="1" w:unhideWhenUsed="1"/>
+    <w:lsdException w:name="Normal Table" w:semiHidden="1" w:unhideWhenUsed="1"/>
     <w:lsdException w:name="annotation subject" w:semiHidden="1" w:unhideWhenUsed="1"/>
     <w:lsdException w:name="No List" w:semiHidden="1" w:unhideWhenUsed="1"/>
     <w:lsdException w:name="Outline List 1" w:semiHidden="1" w:unhideWhenUsed="1"/>
@@ -20865,6 +21173,7 @@
     <w:lsdException w:name="Table Professional" w:semiHidden="1" w:unhideWhenUsed="1"/>
     <w:lsdException w:name="Table Subtle 1" w:semiHidden="1" w:unhideWhenUsed="1"/>
     <w:lsdException w:name="Table Subtle 2" w:semiHidden="1" w:unhideWhenUsed="1"/>
+    <w:lsdException w:name="Table Web 1" w:semiHidden="1" w:unhideWhenUsed="1"/>
     <w:lsdException w:name="Table Web 2" w:semiHidden="1" w:unhideWhenUsed="1"/>
     <w:lsdException w:name="Table Web 3" w:semiHidden="1" w:unhideWhenUsed="1"/>
     <w:lsdException w:name="Balloon Text" w:semiHidden="1" w:unhideWhenUsed="1"/>
@@ -22090,7 +22399,7 @@
 </file>
 
 <file path=customXml/itemProps1.xml><?xml version="1.0" encoding="utf-8"?>
-<ds:datastoreItem xmlns:ds="http://schemas.openxmlformats.org/officeDocument/2006/customXml" ds:itemID="{D407C52A-248E-4FE5-9413-C759ECE37D47}">
+<ds:datastoreItem xmlns:ds="http://schemas.openxmlformats.org/officeDocument/2006/customXml" ds:itemID="{37FB4C16-34B4-4800-B42D-931B4749AD0D}">
   <ds:schemaRefs>
     <ds:schemaRef ds:uri="http://schemas.openxmlformats.org/officeDocument/2006/bibliography"/>
   </ds:schemaRefs>

</xml_diff>